<commit_message>
fix: enhance PDF question section detection with specific DBSR line pattern
</commit_message>
<xml_diff>
--- a/laravel/app/Assets/Templates/import-course-material-template.docx
+++ b/laravel/app/Assets/Templates/import-course-material-template.docx
@@ -7,12 +7,10 @@
         <w:pStyle w:val="Heading1"/>
       </w:pPr>
       <w:bookmarkStart w:id="0" w:name="X896be0fc8e21ffc304c0710170045ccd2b7a42e"/>
-      <w:proofErr w:type="spellStart"/>
       <w:r>
         <w:t>Judul</w:t>
       </w:r>
       <w:bookmarkStart w:id="1" w:name="pertanyaan"/>
-      <w:proofErr w:type="spellEnd"/>
     </w:p>
     <w:p>
       <w:pPr>
@@ -29,14 +27,45 @@
     </w:p>
     <w:p>
       <w:pPr>
+        <w:pStyle w:val="SourceCode"/>
+        <w:jc w:val="center"/>
+        <w:rPr>
+          <w:lang w:val="id-ID"/>
+        </w:rPr>
+      </w:pPr>
+      <w:r>
+        <w:rPr>
+          <w:lang w:val="id-ID"/>
+        </w:rPr>
+        <w:lastRenderedPageBreak/>
+        <w:t>------------------</w:t>
+      </w:r>
+      <w:r>
+        <w:rPr>
+          <w:lang w:val="id-ID"/>
+        </w:rPr>
+        <w:t>---------------------------</w:t>
+      </w:r>
+      <w:r>
+        <w:rPr>
+          <w:lang w:val="id-ID"/>
+        </w:rPr>
+        <w:t xml:space="preserve"> DBSR Line ------------------</w:t>
+      </w:r>
+      <w:r>
+        <w:rPr>
+          <w:lang w:val="id-ID"/>
+        </w:rPr>
+        <w:t>---------------------------</w:t>
+      </w:r>
+    </w:p>
+    <w:p>
+      <w:pPr>
         <w:pStyle w:val="Heading2"/>
       </w:pPr>
-      <w:proofErr w:type="spellStart"/>
-      <w:r>
-        <w:lastRenderedPageBreak/>
+      <w:r>
         <w:t>Pertanyaan</w:t>
       </w:r>
-      <w:proofErr w:type="spellEnd"/>
     </w:p>
     <w:p>
       <w:pPr>
@@ -45,7 +74,6 @@
           <w:numId w:val="15"/>
         </w:numPr>
       </w:pPr>
-      <w:proofErr w:type="spellStart"/>
       <w:r>
         <w:rPr>
           <w:b/>
@@ -53,17 +81,8 @@
         </w:rPr>
         <w:t>Judul</w:t>
       </w:r>
-      <w:proofErr w:type="spellEnd"/>
-      <w:r>
-        <w:t xml:space="preserve">: Integrasi Data </w:t>
-      </w:r>
-      <w:proofErr w:type="spellStart"/>
-      <w:r>
-        <w:t>dari</w:t>
-      </w:r>
-      <w:proofErr w:type="spellEnd"/>
-      <w:r>
-        <w:t xml:space="preserve"> Beberapa Sumber</w:t>
+      <w:r>
+        <w:t>: Integrasi Data dari Beberapa Sumber</w:t>
       </w:r>
       <w:r>
         <w:br/>
@@ -1055,6 +1074,7 @@
         <w:br/>
       </w:r>
       <w:r>
+        <w:lastRenderedPageBreak/>
         <w:br/>
       </w:r>
       <w:r>
@@ -1070,7 +1090,6 @@
         <w:rPr>
           <w:rStyle w:val="BuiltInTok"/>
         </w:rPr>
-        <w:lastRenderedPageBreak/>
         <w:t>print</w:t>
       </w:r>
       <w:r>

</xml_diff>